<commit_message>
Added signature and other details
</commit_message>
<xml_diff>
--- a/Kyle/Written Assessments/ICTPRG502_AT2_TEX.docx
+++ b/Kyle/Written Assessments/ICTPRG502_AT2_TEX.docx
@@ -1,6 +1,6 @@
 
 <file path=word/document.xml><?xml version="1.0" encoding="utf-8"?>
-<w:document xmlns:wpc="http://schemas.microsoft.com/office/word/2010/wordprocessingCanvas" xmlns:cx="http://schemas.microsoft.com/office/drawing/2014/chartex" xmlns:cx1="http://schemas.microsoft.com/office/drawing/2015/9/8/chartex" xmlns:cx2="http://schemas.microsoft.com/office/drawing/2015/10/21/chartex" xmlns:cx3="http://schemas.microsoft.com/office/drawing/2016/5/9/chartex" xmlns:cx4="http://schemas.microsoft.com/office/drawing/2016/5/10/chartex" xmlns:cx5="http://schemas.microsoft.com/office/drawing/2016/5/11/chartex" xmlns:cx6="http://schemas.microsoft.com/office/drawing/2016/5/12/chartex" xmlns:cx7="http://schemas.microsoft.com/office/drawing/2016/5/13/chartex" xmlns:cx8="http://schemas.microsoft.com/office/drawing/2016/5/14/chartex" xmlns:mc="http://schemas.openxmlformats.org/markup-compatibility/2006" xmlns:aink="http://schemas.microsoft.com/office/drawing/2016/ink" xmlns:am3d="http://schemas.microsoft.com/office/drawing/2017/model3d" xmlns:o="urn:schemas-microsoft-com:office:office" xmlns:r="http://schemas.openxmlformats.org/officeDocument/2006/relationships" xmlns:m="http://schemas.openxmlformats.org/officeDocument/2006/math" xmlns:v="urn:schemas-microsoft-com:vml" xmlns:wp14="http://schemas.microsoft.com/office/word/2010/wordprocessingDrawing" xmlns:wp="http://schemas.openxmlformats.org/drawingml/2006/wordprocessingDrawing" xmlns:w10="urn:schemas-microsoft-com:office:word" xmlns:w="http://schemas.openxmlformats.org/wordprocessingml/2006/main" xmlns:w14="http://schemas.microsoft.com/office/word/2010/wordml" xmlns:w15="http://schemas.microsoft.com/office/word/2012/wordml" xmlns:w16cid="http://schemas.microsoft.com/office/word/2016/wordml/cid" xmlns:w16se="http://schemas.microsoft.com/office/word/2015/wordml/symex" xmlns:wpg="http://schemas.microsoft.com/office/word/2010/wordprocessingGroup" xmlns:wpi="http://schemas.microsoft.com/office/word/2010/wordprocessingInk" xmlns:wne="http://schemas.microsoft.com/office/word/2006/wordml" xmlns:wps="http://schemas.microsoft.com/office/word/2010/wordprocessingShape" mc:Ignorable="w14 w15 w16se w16cid wp14">
+<w:document xmlns:wpc="http://schemas.microsoft.com/office/word/2010/wordprocessingCanvas" xmlns:mc="http://schemas.openxmlformats.org/markup-compatibility/2006" xmlns:o="urn:schemas-microsoft-com:office:office" xmlns:r="http://schemas.openxmlformats.org/officeDocument/2006/relationships" xmlns:m="http://schemas.openxmlformats.org/officeDocument/2006/math" xmlns:v="urn:schemas-microsoft-com:vml" xmlns:wp14="http://schemas.microsoft.com/office/word/2010/wordprocessingDrawing" xmlns:wp="http://schemas.openxmlformats.org/drawingml/2006/wordprocessingDrawing" xmlns:w10="urn:schemas-microsoft-com:office:word" xmlns:w="http://schemas.openxmlformats.org/wordprocessingml/2006/main" xmlns:w14="http://schemas.microsoft.com/office/word/2010/wordml" xmlns:w15="http://schemas.microsoft.com/office/word/2012/wordml" xmlns:wpg="http://schemas.microsoft.com/office/word/2010/wordprocessingGroup" xmlns:wpi="http://schemas.microsoft.com/office/word/2010/wordprocessingInk" xmlns:wne="http://schemas.microsoft.com/office/word/2006/wordml" xmlns:wps="http://schemas.microsoft.com/office/word/2010/wordprocessingShape" mc:Ignorable="w14 w15 wp14">
   <w:body>
     <w:tbl>
       <w:tblPr>
@@ -63,8 +63,6 @@
               </w:rPr>
               <w:t>Kyle Kent</w:t>
             </w:r>
-            <w:bookmarkStart w:id="1" w:name="_GoBack"/>
-            <w:bookmarkEnd w:id="1"/>
           </w:p>
         </w:tc>
         <w:tc>
@@ -95,8 +93,15 @@
                 <w:szCs w:val="22"/>
               </w:rPr>
             </w:pPr>
-            <w:bookmarkStart w:id="2" w:name="StudentNbr"/>
-            <w:bookmarkEnd w:id="2"/>
+            <w:bookmarkStart w:id="1" w:name="StudentNbr"/>
+            <w:bookmarkEnd w:id="1"/>
+            <w:r>
+              <w:rPr>
+                <w:rFonts w:cs="Arial"/>
+                <w:szCs w:val="22"/>
+              </w:rPr>
+              <w:t>465510139</w:t>
+            </w:r>
           </w:p>
         </w:tc>
       </w:tr>
@@ -132,8 +137,8 @@
                 <w:szCs w:val="22"/>
               </w:rPr>
             </w:pPr>
-            <w:bookmarkStart w:id="3" w:name="UnitCode_Name"/>
-            <w:bookmarkEnd w:id="3"/>
+            <w:bookmarkStart w:id="2" w:name="UnitCode_Name"/>
+            <w:bookmarkEnd w:id="2"/>
             <w:r>
               <w:rPr>
                 <w:rFonts w:cs="Arial"/>
@@ -264,8 +269,8 @@
                 <w:szCs w:val="22"/>
               </w:rPr>
             </w:pPr>
-            <w:bookmarkStart w:id="4" w:name="AssessDate"/>
-            <w:bookmarkEnd w:id="4"/>
+            <w:bookmarkStart w:id="3" w:name="AssessDate"/>
+            <w:bookmarkEnd w:id="3"/>
             <w:r>
               <w:rPr>
                 <w:rFonts w:cs="Arial"/>
@@ -359,6 +364,13 @@
                 <w:szCs w:val="22"/>
               </w:rPr>
             </w:pPr>
+            <w:r>
+              <w:rPr>
+                <w:rFonts w:cs="Arial"/>
+                <w:szCs w:val="22"/>
+              </w:rPr>
+              <w:t>K Kent</w:t>
+            </w:r>
           </w:p>
         </w:tc>
         <w:tc>
@@ -388,6 +400,15 @@
                 <w:szCs w:val="22"/>
               </w:rPr>
             </w:pPr>
+            <w:r>
+              <w:rPr>
+                <w:rFonts w:cs="Arial"/>
+                <w:szCs w:val="22"/>
+              </w:rPr>
+              <w:t>04/12/2018</w:t>
+            </w:r>
+            <w:bookmarkStart w:id="4" w:name="_GoBack"/>
+            <w:bookmarkEnd w:id="4"/>
           </w:p>
         </w:tc>
       </w:tr>
@@ -2428,7 +2449,7 @@
                 <v:shape id="_x0000_i1025" type="#_x0000_t75" style="width:240.75pt;height:75pt" o:ole="" fillcolor="window">
                   <v:imagedata r:id="rId12" o:title=""/>
                 </v:shape>
-                <o:OLEObject Type="Embed" ProgID="PBrush" ShapeID="_x0000_i1025" DrawAspect="Content" ObjectID="_1603202816" r:id="rId13"/>
+                <o:OLEObject Type="Embed" ProgID="PBrush" ShapeID="_x0000_i1025" DrawAspect="Content" ObjectID="_1605415992" r:id="rId13"/>
               </w:object>
             </w:r>
           </w:p>
@@ -3284,7 +3305,7 @@
 </file>
 
 <file path=word/endnotes.xml><?xml version="1.0" encoding="utf-8"?>
-<w:endnotes xmlns:wpc="http://schemas.microsoft.com/office/word/2010/wordprocessingCanvas" xmlns:cx="http://schemas.microsoft.com/office/drawing/2014/chartex" xmlns:cx1="http://schemas.microsoft.com/office/drawing/2015/9/8/chartex" xmlns:cx2="http://schemas.microsoft.com/office/drawing/2015/10/21/chartex" xmlns:cx3="http://schemas.microsoft.com/office/drawing/2016/5/9/chartex" xmlns:cx4="http://schemas.microsoft.com/office/drawing/2016/5/10/chartex" xmlns:cx5="http://schemas.microsoft.com/office/drawing/2016/5/11/chartex" xmlns:cx6="http://schemas.microsoft.com/office/drawing/2016/5/12/chartex" xmlns:cx7="http://schemas.microsoft.com/office/drawing/2016/5/13/chartex" xmlns:cx8="http://schemas.microsoft.com/office/drawing/2016/5/14/chartex" xmlns:mc="http://schemas.openxmlformats.org/markup-compatibility/2006" xmlns:aink="http://schemas.microsoft.com/office/drawing/2016/ink" xmlns:am3d="http://schemas.microsoft.com/office/drawing/2017/model3d" xmlns:o="urn:schemas-microsoft-com:office:office" xmlns:r="http://schemas.openxmlformats.org/officeDocument/2006/relationships" xmlns:m="http://schemas.openxmlformats.org/officeDocument/2006/math" xmlns:v="urn:schemas-microsoft-com:vml" xmlns:wp14="http://schemas.microsoft.com/office/word/2010/wordprocessingDrawing" xmlns:wp="http://schemas.openxmlformats.org/drawingml/2006/wordprocessingDrawing" xmlns:w10="urn:schemas-microsoft-com:office:word" xmlns:w="http://schemas.openxmlformats.org/wordprocessingml/2006/main" xmlns:w14="http://schemas.microsoft.com/office/word/2010/wordml" xmlns:w15="http://schemas.microsoft.com/office/word/2012/wordml" xmlns:w16cid="http://schemas.microsoft.com/office/word/2016/wordml/cid" xmlns:w16se="http://schemas.microsoft.com/office/word/2015/wordml/symex" xmlns:wpg="http://schemas.microsoft.com/office/word/2010/wordprocessingGroup" xmlns:wpi="http://schemas.microsoft.com/office/word/2010/wordprocessingInk" xmlns:wne="http://schemas.microsoft.com/office/word/2006/wordml" xmlns:wps="http://schemas.microsoft.com/office/word/2010/wordprocessingShape" mc:Ignorable="w14 w15 w16se w16cid wp14">
+<w:endnotes xmlns:wpc="http://schemas.microsoft.com/office/word/2010/wordprocessingCanvas" xmlns:mc="http://schemas.openxmlformats.org/markup-compatibility/2006" xmlns:o="urn:schemas-microsoft-com:office:office" xmlns:r="http://schemas.openxmlformats.org/officeDocument/2006/relationships" xmlns:m="http://schemas.openxmlformats.org/officeDocument/2006/math" xmlns:v="urn:schemas-microsoft-com:vml" xmlns:wp14="http://schemas.microsoft.com/office/word/2010/wordprocessingDrawing" xmlns:wp="http://schemas.openxmlformats.org/drawingml/2006/wordprocessingDrawing" xmlns:w10="urn:schemas-microsoft-com:office:word" xmlns:w="http://schemas.openxmlformats.org/wordprocessingml/2006/main" xmlns:w14="http://schemas.microsoft.com/office/word/2010/wordml" xmlns:w15="http://schemas.microsoft.com/office/word/2012/wordml" xmlns:wpg="http://schemas.microsoft.com/office/word/2010/wordprocessingGroup" xmlns:wpi="http://schemas.microsoft.com/office/word/2010/wordprocessingInk" xmlns:wne="http://schemas.microsoft.com/office/word/2006/wordml" xmlns:wps="http://schemas.microsoft.com/office/word/2010/wordprocessingShape" mc:Ignorable="w14 w15 wp14">
   <w:endnote w:type="separator" w:id="-1">
     <w:p>
       <w:r>
@@ -3303,7 +3324,7 @@
 </file>
 
 <file path=word/footer1.xml><?xml version="1.0" encoding="utf-8"?>
-<w:ftr xmlns:wpc="http://schemas.microsoft.com/office/word/2010/wordprocessingCanvas" xmlns:cx="http://schemas.microsoft.com/office/drawing/2014/chartex" xmlns:cx1="http://schemas.microsoft.com/office/drawing/2015/9/8/chartex" xmlns:cx2="http://schemas.microsoft.com/office/drawing/2015/10/21/chartex" xmlns:cx3="http://schemas.microsoft.com/office/drawing/2016/5/9/chartex" xmlns:cx4="http://schemas.microsoft.com/office/drawing/2016/5/10/chartex" xmlns:cx5="http://schemas.microsoft.com/office/drawing/2016/5/11/chartex" xmlns:cx6="http://schemas.microsoft.com/office/drawing/2016/5/12/chartex" xmlns:cx7="http://schemas.microsoft.com/office/drawing/2016/5/13/chartex" xmlns:cx8="http://schemas.microsoft.com/office/drawing/2016/5/14/chartex" xmlns:mc="http://schemas.openxmlformats.org/markup-compatibility/2006" xmlns:aink="http://schemas.microsoft.com/office/drawing/2016/ink" xmlns:am3d="http://schemas.microsoft.com/office/drawing/2017/model3d" xmlns:o="urn:schemas-microsoft-com:office:office" xmlns:r="http://schemas.openxmlformats.org/officeDocument/2006/relationships" xmlns:m="http://schemas.openxmlformats.org/officeDocument/2006/math" xmlns:v="urn:schemas-microsoft-com:vml" xmlns:wp14="http://schemas.microsoft.com/office/word/2010/wordprocessingDrawing" xmlns:wp="http://schemas.openxmlformats.org/drawingml/2006/wordprocessingDrawing" xmlns:w10="urn:schemas-microsoft-com:office:word" xmlns:w="http://schemas.openxmlformats.org/wordprocessingml/2006/main" xmlns:w14="http://schemas.microsoft.com/office/word/2010/wordml" xmlns:w15="http://schemas.microsoft.com/office/word/2012/wordml" xmlns:w16cid="http://schemas.microsoft.com/office/word/2016/wordml/cid" xmlns:w16se="http://schemas.microsoft.com/office/word/2015/wordml/symex" xmlns:wpg="http://schemas.microsoft.com/office/word/2010/wordprocessingGroup" xmlns:wpi="http://schemas.microsoft.com/office/word/2010/wordprocessingInk" xmlns:wne="http://schemas.microsoft.com/office/word/2006/wordml" xmlns:wps="http://schemas.microsoft.com/office/word/2010/wordprocessingShape" mc:Ignorable="w14 w15 w16se w16cid wp14">
+<w:ftr xmlns:wpc="http://schemas.microsoft.com/office/word/2010/wordprocessingCanvas" xmlns:mc="http://schemas.openxmlformats.org/markup-compatibility/2006" xmlns:o="urn:schemas-microsoft-com:office:office" xmlns:r="http://schemas.openxmlformats.org/officeDocument/2006/relationships" xmlns:m="http://schemas.openxmlformats.org/officeDocument/2006/math" xmlns:v="urn:schemas-microsoft-com:vml" xmlns:wp14="http://schemas.microsoft.com/office/word/2010/wordprocessingDrawing" xmlns:wp="http://schemas.openxmlformats.org/drawingml/2006/wordprocessingDrawing" xmlns:w10="urn:schemas-microsoft-com:office:word" xmlns:w="http://schemas.openxmlformats.org/wordprocessingml/2006/main" xmlns:w14="http://schemas.microsoft.com/office/word/2010/wordml" xmlns:w15="http://schemas.microsoft.com/office/word/2012/wordml" xmlns:wpg="http://schemas.microsoft.com/office/word/2010/wordprocessingGroup" xmlns:wpi="http://schemas.microsoft.com/office/word/2010/wordprocessingInk" xmlns:wne="http://schemas.microsoft.com/office/word/2006/wordml" xmlns:wps="http://schemas.microsoft.com/office/word/2010/wordprocessingShape" mc:Ignorable="w14 w15 wp14">
   <w:p>
     <w:pPr>
       <w:pStyle w:val="Footer"/>
@@ -3314,27 +3335,14 @@
         <w:tab w:val="right" w:pos="10206"/>
       </w:tabs>
     </w:pPr>
-    <w:r>
-      <w:fldChar w:fldCharType="begin"/>
-    </w:r>
-    <w:r>
-      <w:instrText xml:space="preserve"> FILENAME   \* MERGEFORMAT </w:instrText>
-    </w:r>
-    <w:r>
-      <w:fldChar w:fldCharType="separate"/>
-    </w:r>
-    <w:r>
-      <w:rPr>
-        <w:noProof/>
-      </w:rPr>
-      <w:t>ICTPRG502_AT2_TEX_TQM_v1</w:t>
-    </w:r>
-    <w:r>
-      <w:rPr>
-        <w:noProof/>
-      </w:rPr>
-      <w:fldChar w:fldCharType="end"/>
-    </w:r>
+    <w:fldSimple w:instr=" FILENAME   \* MERGEFORMAT ">
+      <w:r>
+        <w:rPr>
+          <w:noProof/>
+        </w:rPr>
+        <w:t>ICTPRG502_AT2_TEX_TQM_v1</w:t>
+      </w:r>
+    </w:fldSimple>
     <w:r>
       <w:tab/>
     </w:r>
@@ -3358,7 +3366,7 @@
       <w:rPr>
         <w:noProof/>
       </w:rPr>
-      <w:t>9</w:t>
+      <w:t>8</w:t>
     </w:r>
     <w:r>
       <w:fldChar w:fldCharType="end"/>
@@ -3366,33 +3374,20 @@
     <w:r>
       <w:t xml:space="preserve"> of </w:t>
     </w:r>
-    <w:r>
-      <w:fldChar w:fldCharType="begin"/>
-    </w:r>
-    <w:r>
-      <w:instrText xml:space="preserve"> NUMPAGES  \* Arabic  \* MERGEFORMAT </w:instrText>
-    </w:r>
-    <w:r>
-      <w:fldChar w:fldCharType="separate"/>
-    </w:r>
-    <w:r>
-      <w:rPr>
-        <w:noProof/>
-      </w:rPr>
-      <w:t>9</w:t>
-    </w:r>
-    <w:r>
-      <w:rPr>
-        <w:noProof/>
-      </w:rPr>
-      <w:fldChar w:fldCharType="end"/>
-    </w:r>
+    <w:fldSimple w:instr=" NUMPAGES  \* Arabic  \* MERGEFORMAT ">
+      <w:r>
+        <w:rPr>
+          <w:noProof/>
+        </w:rPr>
+        <w:t>8</w:t>
+      </w:r>
+    </w:fldSimple>
   </w:p>
 </w:ftr>
 </file>
 
 <file path=word/footer2.xml><?xml version="1.0" encoding="utf-8"?>
-<w:ftr xmlns:wpc="http://schemas.microsoft.com/office/word/2010/wordprocessingCanvas" xmlns:cx="http://schemas.microsoft.com/office/drawing/2014/chartex" xmlns:cx1="http://schemas.microsoft.com/office/drawing/2015/9/8/chartex" xmlns:cx2="http://schemas.microsoft.com/office/drawing/2015/10/21/chartex" xmlns:cx3="http://schemas.microsoft.com/office/drawing/2016/5/9/chartex" xmlns:cx4="http://schemas.microsoft.com/office/drawing/2016/5/10/chartex" xmlns:cx5="http://schemas.microsoft.com/office/drawing/2016/5/11/chartex" xmlns:cx6="http://schemas.microsoft.com/office/drawing/2016/5/12/chartex" xmlns:cx7="http://schemas.microsoft.com/office/drawing/2016/5/13/chartex" xmlns:cx8="http://schemas.microsoft.com/office/drawing/2016/5/14/chartex" xmlns:mc="http://schemas.openxmlformats.org/markup-compatibility/2006" xmlns:aink="http://schemas.microsoft.com/office/drawing/2016/ink" xmlns:am3d="http://schemas.microsoft.com/office/drawing/2017/model3d" xmlns:o="urn:schemas-microsoft-com:office:office" xmlns:r="http://schemas.openxmlformats.org/officeDocument/2006/relationships" xmlns:m="http://schemas.openxmlformats.org/officeDocument/2006/math" xmlns:v="urn:schemas-microsoft-com:vml" xmlns:wp14="http://schemas.microsoft.com/office/word/2010/wordprocessingDrawing" xmlns:wp="http://schemas.openxmlformats.org/drawingml/2006/wordprocessingDrawing" xmlns:w10="urn:schemas-microsoft-com:office:word" xmlns:w="http://schemas.openxmlformats.org/wordprocessingml/2006/main" xmlns:w14="http://schemas.microsoft.com/office/word/2010/wordml" xmlns:w15="http://schemas.microsoft.com/office/word/2012/wordml" xmlns:w16cid="http://schemas.microsoft.com/office/word/2016/wordml/cid" xmlns:w16se="http://schemas.microsoft.com/office/word/2015/wordml/symex" xmlns:wpg="http://schemas.microsoft.com/office/word/2010/wordprocessingGroup" xmlns:wpi="http://schemas.microsoft.com/office/word/2010/wordprocessingInk" xmlns:wne="http://schemas.microsoft.com/office/word/2006/wordml" xmlns:wps="http://schemas.microsoft.com/office/word/2010/wordprocessingShape" mc:Ignorable="w14 w15 w16se w16cid wp14">
+<w:ftr xmlns:wpc="http://schemas.microsoft.com/office/word/2010/wordprocessingCanvas" xmlns:mc="http://schemas.openxmlformats.org/markup-compatibility/2006" xmlns:o="urn:schemas-microsoft-com:office:office" xmlns:r="http://schemas.openxmlformats.org/officeDocument/2006/relationships" xmlns:m="http://schemas.openxmlformats.org/officeDocument/2006/math" xmlns:v="urn:schemas-microsoft-com:vml" xmlns:wp14="http://schemas.microsoft.com/office/word/2010/wordprocessingDrawing" xmlns:wp="http://schemas.openxmlformats.org/drawingml/2006/wordprocessingDrawing" xmlns:w10="urn:schemas-microsoft-com:office:word" xmlns:w="http://schemas.openxmlformats.org/wordprocessingml/2006/main" xmlns:w14="http://schemas.microsoft.com/office/word/2010/wordml" xmlns:w15="http://schemas.microsoft.com/office/word/2012/wordml" xmlns:wpg="http://schemas.microsoft.com/office/word/2010/wordprocessingGroup" xmlns:wpi="http://schemas.microsoft.com/office/word/2010/wordprocessingInk" xmlns:wne="http://schemas.microsoft.com/office/word/2006/wordml" xmlns:wps="http://schemas.microsoft.com/office/word/2010/wordprocessingShape" mc:Ignorable="w14 w15 wp14">
   <w:p>
     <w:pPr>
       <w:pStyle w:val="Footer"/>
@@ -3598,7 +3593,7 @@
         <w:noProof/>
         <w:szCs w:val="16"/>
       </w:rPr>
-      <w:t>9</w:t>
+      <w:t>8</w:t>
     </w:r>
     <w:r>
       <w:rPr>
@@ -3612,7 +3607,7 @@
 </file>
 
 <file path=word/footnotes.xml><?xml version="1.0" encoding="utf-8"?>
-<w:footnotes xmlns:wpc="http://schemas.microsoft.com/office/word/2010/wordprocessingCanvas" xmlns:cx="http://schemas.microsoft.com/office/drawing/2014/chartex" xmlns:cx1="http://schemas.microsoft.com/office/drawing/2015/9/8/chartex" xmlns:cx2="http://schemas.microsoft.com/office/drawing/2015/10/21/chartex" xmlns:cx3="http://schemas.microsoft.com/office/drawing/2016/5/9/chartex" xmlns:cx4="http://schemas.microsoft.com/office/drawing/2016/5/10/chartex" xmlns:cx5="http://schemas.microsoft.com/office/drawing/2016/5/11/chartex" xmlns:cx6="http://schemas.microsoft.com/office/drawing/2016/5/12/chartex" xmlns:cx7="http://schemas.microsoft.com/office/drawing/2016/5/13/chartex" xmlns:cx8="http://schemas.microsoft.com/office/drawing/2016/5/14/chartex" xmlns:mc="http://schemas.openxmlformats.org/markup-compatibility/2006" xmlns:aink="http://schemas.microsoft.com/office/drawing/2016/ink" xmlns:am3d="http://schemas.microsoft.com/office/drawing/2017/model3d" xmlns:o="urn:schemas-microsoft-com:office:office" xmlns:r="http://schemas.openxmlformats.org/officeDocument/2006/relationships" xmlns:m="http://schemas.openxmlformats.org/officeDocument/2006/math" xmlns:v="urn:schemas-microsoft-com:vml" xmlns:wp14="http://schemas.microsoft.com/office/word/2010/wordprocessingDrawing" xmlns:wp="http://schemas.openxmlformats.org/drawingml/2006/wordprocessingDrawing" xmlns:w10="urn:schemas-microsoft-com:office:word" xmlns:w="http://schemas.openxmlformats.org/wordprocessingml/2006/main" xmlns:w14="http://schemas.microsoft.com/office/word/2010/wordml" xmlns:w15="http://schemas.microsoft.com/office/word/2012/wordml" xmlns:w16cid="http://schemas.microsoft.com/office/word/2016/wordml/cid" xmlns:w16se="http://schemas.microsoft.com/office/word/2015/wordml/symex" xmlns:wpg="http://schemas.microsoft.com/office/word/2010/wordprocessingGroup" xmlns:wpi="http://schemas.microsoft.com/office/word/2010/wordprocessingInk" xmlns:wne="http://schemas.microsoft.com/office/word/2006/wordml" xmlns:wps="http://schemas.microsoft.com/office/word/2010/wordprocessingShape" mc:Ignorable="w14 w15 w16se w16cid wp14">
+<w:footnotes xmlns:wpc="http://schemas.microsoft.com/office/word/2010/wordprocessingCanvas" xmlns:mc="http://schemas.openxmlformats.org/markup-compatibility/2006" xmlns:o="urn:schemas-microsoft-com:office:office" xmlns:r="http://schemas.openxmlformats.org/officeDocument/2006/relationships" xmlns:m="http://schemas.openxmlformats.org/officeDocument/2006/math" xmlns:v="urn:schemas-microsoft-com:vml" xmlns:wp14="http://schemas.microsoft.com/office/word/2010/wordprocessingDrawing" xmlns:wp="http://schemas.openxmlformats.org/drawingml/2006/wordprocessingDrawing" xmlns:w10="urn:schemas-microsoft-com:office:word" xmlns:w="http://schemas.openxmlformats.org/wordprocessingml/2006/main" xmlns:w14="http://schemas.microsoft.com/office/word/2010/wordml" xmlns:w15="http://schemas.microsoft.com/office/word/2012/wordml" xmlns:wpg="http://schemas.microsoft.com/office/word/2010/wordprocessingGroup" xmlns:wpi="http://schemas.microsoft.com/office/word/2010/wordprocessingInk" xmlns:wne="http://schemas.microsoft.com/office/word/2006/wordml" xmlns:wps="http://schemas.microsoft.com/office/word/2010/wordprocessingShape" mc:Ignorable="w14 w15 wp14">
   <w:footnote w:type="separator" w:id="-1">
     <w:p>
       <w:r>
@@ -3631,7 +3626,7 @@
 </file>
 
 <file path=word/header1.xml><?xml version="1.0" encoding="utf-8"?>
-<w:hdr xmlns:wpc="http://schemas.microsoft.com/office/word/2010/wordprocessingCanvas" xmlns:cx="http://schemas.microsoft.com/office/drawing/2014/chartex" xmlns:cx1="http://schemas.microsoft.com/office/drawing/2015/9/8/chartex" xmlns:cx2="http://schemas.microsoft.com/office/drawing/2015/10/21/chartex" xmlns:cx3="http://schemas.microsoft.com/office/drawing/2016/5/9/chartex" xmlns:cx4="http://schemas.microsoft.com/office/drawing/2016/5/10/chartex" xmlns:cx5="http://schemas.microsoft.com/office/drawing/2016/5/11/chartex" xmlns:cx6="http://schemas.microsoft.com/office/drawing/2016/5/12/chartex" xmlns:cx7="http://schemas.microsoft.com/office/drawing/2016/5/13/chartex" xmlns:cx8="http://schemas.microsoft.com/office/drawing/2016/5/14/chartex" xmlns:mc="http://schemas.openxmlformats.org/markup-compatibility/2006" xmlns:aink="http://schemas.microsoft.com/office/drawing/2016/ink" xmlns:am3d="http://schemas.microsoft.com/office/drawing/2017/model3d" xmlns:o="urn:schemas-microsoft-com:office:office" xmlns:r="http://schemas.openxmlformats.org/officeDocument/2006/relationships" xmlns:m="http://schemas.openxmlformats.org/officeDocument/2006/math" xmlns:v="urn:schemas-microsoft-com:vml" xmlns:wp14="http://schemas.microsoft.com/office/word/2010/wordprocessingDrawing" xmlns:wp="http://schemas.openxmlformats.org/drawingml/2006/wordprocessingDrawing" xmlns:w10="urn:schemas-microsoft-com:office:word" xmlns:w="http://schemas.openxmlformats.org/wordprocessingml/2006/main" xmlns:w14="http://schemas.microsoft.com/office/word/2010/wordml" xmlns:w15="http://schemas.microsoft.com/office/word/2012/wordml" xmlns:w16cid="http://schemas.microsoft.com/office/word/2016/wordml/cid" xmlns:w16se="http://schemas.microsoft.com/office/word/2015/wordml/symex" xmlns:wpg="http://schemas.microsoft.com/office/word/2010/wordprocessingGroup" xmlns:wpi="http://schemas.microsoft.com/office/word/2010/wordprocessingInk" xmlns:wne="http://schemas.microsoft.com/office/word/2006/wordml" xmlns:wps="http://schemas.microsoft.com/office/word/2010/wordprocessingShape" mc:Ignorable="w14 w15 w16se w16cid wp14">
+<w:hdr xmlns:wpc="http://schemas.microsoft.com/office/word/2010/wordprocessingCanvas" xmlns:mc="http://schemas.openxmlformats.org/markup-compatibility/2006" xmlns:o="urn:schemas-microsoft-com:office:office" xmlns:r="http://schemas.openxmlformats.org/officeDocument/2006/relationships" xmlns:m="http://schemas.openxmlformats.org/officeDocument/2006/math" xmlns:v="urn:schemas-microsoft-com:vml" xmlns:wp14="http://schemas.microsoft.com/office/word/2010/wordprocessingDrawing" xmlns:wp="http://schemas.openxmlformats.org/drawingml/2006/wordprocessingDrawing" xmlns:w10="urn:schemas-microsoft-com:office:word" xmlns:w="http://schemas.openxmlformats.org/wordprocessingml/2006/main" xmlns:w14="http://schemas.microsoft.com/office/word/2010/wordml" xmlns:w15="http://schemas.microsoft.com/office/word/2012/wordml" xmlns:wpg="http://schemas.microsoft.com/office/word/2010/wordprocessingGroup" xmlns:wpi="http://schemas.microsoft.com/office/word/2010/wordprocessingInk" xmlns:wne="http://schemas.microsoft.com/office/word/2006/wordml" xmlns:wps="http://schemas.microsoft.com/office/word/2010/wordprocessingShape" mc:Ignorable="w14 w15 wp14">
   <w:tbl>
     <w:tblPr>
       <w:tblW w:w="4897" w:type="pct"/>
@@ -3838,8 +3833,8 @@
 </file>
 
 <file path=word/numbering.xml><?xml version="1.0" encoding="utf-8"?>
-<w:numbering xmlns:wpc="http://schemas.microsoft.com/office/word/2010/wordprocessingCanvas" xmlns:cx="http://schemas.microsoft.com/office/drawing/2014/chartex" xmlns:cx1="http://schemas.microsoft.com/office/drawing/2015/9/8/chartex" xmlns:cx2="http://schemas.microsoft.com/office/drawing/2015/10/21/chartex" xmlns:cx3="http://schemas.microsoft.com/office/drawing/2016/5/9/chartex" xmlns:cx4="http://schemas.microsoft.com/office/drawing/2016/5/10/chartex" xmlns:cx5="http://schemas.microsoft.com/office/drawing/2016/5/11/chartex" xmlns:cx6="http://schemas.microsoft.com/office/drawing/2016/5/12/chartex" xmlns:cx7="http://schemas.microsoft.com/office/drawing/2016/5/13/chartex" xmlns:cx8="http://schemas.microsoft.com/office/drawing/2016/5/14/chartex" xmlns:mc="http://schemas.openxmlformats.org/markup-compatibility/2006" xmlns:aink="http://schemas.microsoft.com/office/drawing/2016/ink" xmlns:am3d="http://schemas.microsoft.com/office/drawing/2017/model3d" xmlns:o="urn:schemas-microsoft-com:office:office" xmlns:r="http://schemas.openxmlformats.org/officeDocument/2006/relationships" xmlns:m="http://schemas.openxmlformats.org/officeDocument/2006/math" xmlns:v="urn:schemas-microsoft-com:vml" xmlns:wp14="http://schemas.microsoft.com/office/word/2010/wordprocessingDrawing" xmlns:wp="http://schemas.openxmlformats.org/drawingml/2006/wordprocessingDrawing" xmlns:w10="urn:schemas-microsoft-com:office:word" xmlns:w="http://schemas.openxmlformats.org/wordprocessingml/2006/main" xmlns:w14="http://schemas.microsoft.com/office/word/2010/wordml" xmlns:w15="http://schemas.microsoft.com/office/word/2012/wordml" xmlns:w16cid="http://schemas.microsoft.com/office/word/2016/wordml/cid" xmlns:w16se="http://schemas.microsoft.com/office/word/2015/wordml/symex" xmlns:wpg="http://schemas.microsoft.com/office/word/2010/wordprocessingGroup" xmlns:wpi="http://schemas.microsoft.com/office/word/2010/wordprocessingInk" xmlns:wne="http://schemas.microsoft.com/office/word/2006/wordml" xmlns:wps="http://schemas.microsoft.com/office/word/2010/wordprocessingShape" mc:Ignorable="w14 w15 w16se w16cid wp14">
-  <w:abstractNum w:abstractNumId="0" w15:restartNumberingAfterBreak="0">
+<w:numbering xmlns:wpc="http://schemas.microsoft.com/office/word/2010/wordprocessingCanvas" xmlns:mc="http://schemas.openxmlformats.org/markup-compatibility/2006" xmlns:o="urn:schemas-microsoft-com:office:office" xmlns:r="http://schemas.openxmlformats.org/officeDocument/2006/relationships" xmlns:m="http://schemas.openxmlformats.org/officeDocument/2006/math" xmlns:v="urn:schemas-microsoft-com:vml" xmlns:wp14="http://schemas.microsoft.com/office/word/2010/wordprocessingDrawing" xmlns:wp="http://schemas.openxmlformats.org/drawingml/2006/wordprocessingDrawing" xmlns:w10="urn:schemas-microsoft-com:office:word" xmlns:w="http://schemas.openxmlformats.org/wordprocessingml/2006/main" xmlns:w14="http://schemas.microsoft.com/office/word/2010/wordml" xmlns:w15="http://schemas.microsoft.com/office/word/2012/wordml" xmlns:wpg="http://schemas.microsoft.com/office/word/2010/wordprocessingGroup" xmlns:wpi="http://schemas.microsoft.com/office/word/2010/wordprocessingInk" xmlns:wne="http://schemas.microsoft.com/office/word/2006/wordml" xmlns:wps="http://schemas.microsoft.com/office/word/2010/wordprocessingShape" mc:Ignorable="w14 w15 wp14">
+  <w:abstractNum w:abstractNumId="0">
     <w:nsid w:val="FFFFFF7C"/>
     <w:multiLevelType w:val="singleLevel"/>
     <w:tmpl w:val="67F47676"/>
@@ -3856,7 +3851,7 @@
       </w:pPr>
     </w:lvl>
   </w:abstractNum>
-  <w:abstractNum w:abstractNumId="1" w15:restartNumberingAfterBreak="0">
+  <w:abstractNum w:abstractNumId="1">
     <w:nsid w:val="FFFFFF7D"/>
     <w:multiLevelType w:val="singleLevel"/>
     <w:tmpl w:val="23164978"/>
@@ -3873,7 +3868,7 @@
       </w:pPr>
     </w:lvl>
   </w:abstractNum>
-  <w:abstractNum w:abstractNumId="2" w15:restartNumberingAfterBreak="0">
+  <w:abstractNum w:abstractNumId="2">
     <w:nsid w:val="FFFFFF7E"/>
     <w:multiLevelType w:val="singleLevel"/>
     <w:tmpl w:val="B06A8388"/>
@@ -3890,7 +3885,7 @@
       </w:pPr>
     </w:lvl>
   </w:abstractNum>
-  <w:abstractNum w:abstractNumId="3" w15:restartNumberingAfterBreak="0">
+  <w:abstractNum w:abstractNumId="3">
     <w:nsid w:val="FFFFFF7F"/>
     <w:multiLevelType w:val="singleLevel"/>
     <w:tmpl w:val="EC04D826"/>
@@ -3907,7 +3902,7 @@
       </w:pPr>
     </w:lvl>
   </w:abstractNum>
-  <w:abstractNum w:abstractNumId="4" w15:restartNumberingAfterBreak="0">
+  <w:abstractNum w:abstractNumId="4">
     <w:nsid w:val="FFFFFF80"/>
     <w:multiLevelType w:val="singleLevel"/>
     <w:tmpl w:val="324ACEAE"/>
@@ -3927,7 +3922,7 @@
       </w:rPr>
     </w:lvl>
   </w:abstractNum>
-  <w:abstractNum w:abstractNumId="5" w15:restartNumberingAfterBreak="0">
+  <w:abstractNum w:abstractNumId="5">
     <w:nsid w:val="FFFFFF81"/>
     <w:multiLevelType w:val="singleLevel"/>
     <w:tmpl w:val="E40AD752"/>
@@ -3947,7 +3942,7 @@
       </w:rPr>
     </w:lvl>
   </w:abstractNum>
-  <w:abstractNum w:abstractNumId="6" w15:restartNumberingAfterBreak="0">
+  <w:abstractNum w:abstractNumId="6">
     <w:nsid w:val="FFFFFF82"/>
     <w:multiLevelType w:val="singleLevel"/>
     <w:tmpl w:val="A872AE0E"/>
@@ -3967,7 +3962,7 @@
       </w:rPr>
     </w:lvl>
   </w:abstractNum>
-  <w:abstractNum w:abstractNumId="7" w15:restartNumberingAfterBreak="0">
+  <w:abstractNum w:abstractNumId="7">
     <w:nsid w:val="FFFFFF83"/>
     <w:multiLevelType w:val="singleLevel"/>
     <w:tmpl w:val="510A6244"/>
@@ -3987,7 +3982,7 @@
       </w:rPr>
     </w:lvl>
   </w:abstractNum>
-  <w:abstractNum w:abstractNumId="8" w15:restartNumberingAfterBreak="0">
+  <w:abstractNum w:abstractNumId="8">
     <w:nsid w:val="FFFFFF88"/>
     <w:multiLevelType w:val="singleLevel"/>
     <w:tmpl w:val="8CB0BD36"/>
@@ -4004,7 +3999,7 @@
       </w:pPr>
     </w:lvl>
   </w:abstractNum>
-  <w:abstractNum w:abstractNumId="9" w15:restartNumberingAfterBreak="0">
+  <w:abstractNum w:abstractNumId="9">
     <w:nsid w:val="FFFFFF89"/>
     <w:multiLevelType w:val="singleLevel"/>
     <w:tmpl w:val="CCCAF4C6"/>
@@ -4024,7 +4019,7 @@
       </w:rPr>
     </w:lvl>
   </w:abstractNum>
-  <w:abstractNum w:abstractNumId="10" w15:restartNumberingAfterBreak="0">
+  <w:abstractNum w:abstractNumId="10">
     <w:nsid w:val="07FB5A13"/>
     <w:multiLevelType w:val="hybridMultilevel"/>
     <w:tmpl w:val="2B8A9F5E"/>
@@ -4138,7 +4133,7 @@
       </w:rPr>
     </w:lvl>
   </w:abstractNum>
-  <w:abstractNum w:abstractNumId="11" w15:restartNumberingAfterBreak="0">
+  <w:abstractNum w:abstractNumId="11">
     <w:nsid w:val="0C9C62A2"/>
     <w:multiLevelType w:val="hybridMultilevel"/>
     <w:tmpl w:val="143A6CCE"/>
@@ -4227,7 +4222,7 @@
       </w:pPr>
     </w:lvl>
   </w:abstractNum>
-  <w:abstractNum w:abstractNumId="12" w15:restartNumberingAfterBreak="0">
+  <w:abstractNum w:abstractNumId="12">
     <w:nsid w:val="0EA73F42"/>
     <w:multiLevelType w:val="hybridMultilevel"/>
     <w:tmpl w:val="EE944E74"/>
@@ -4340,7 +4335,7 @@
       </w:rPr>
     </w:lvl>
   </w:abstractNum>
-  <w:abstractNum w:abstractNumId="13" w15:restartNumberingAfterBreak="0">
+  <w:abstractNum w:abstractNumId="13">
     <w:nsid w:val="10AB1721"/>
     <w:multiLevelType w:val="singleLevel"/>
     <w:tmpl w:val="3D2627F4"/>
@@ -4361,7 +4356,7 @@
       </w:rPr>
     </w:lvl>
   </w:abstractNum>
-  <w:abstractNum w:abstractNumId="14" w15:restartNumberingAfterBreak="0">
+  <w:abstractNum w:abstractNumId="14">
     <w:nsid w:val="233A3320"/>
     <w:multiLevelType w:val="hybridMultilevel"/>
     <w:tmpl w:val="37540D9C"/>
@@ -4447,7 +4442,7 @@
       </w:pPr>
     </w:lvl>
   </w:abstractNum>
-  <w:abstractNum w:abstractNumId="15" w15:restartNumberingAfterBreak="0">
+  <w:abstractNum w:abstractNumId="15">
     <w:nsid w:val="27FF0A93"/>
     <w:multiLevelType w:val="hybridMultilevel"/>
     <w:tmpl w:val="01987D08"/>
@@ -4562,7 +4557,7 @@
       </w:rPr>
     </w:lvl>
   </w:abstractNum>
-  <w:abstractNum w:abstractNumId="16" w15:restartNumberingAfterBreak="0">
+  <w:abstractNum w:abstractNumId="16">
     <w:nsid w:val="2E523C75"/>
     <w:multiLevelType w:val="hybridMultilevel"/>
     <w:tmpl w:val="945E7272"/>
@@ -4675,7 +4670,7 @@
       </w:rPr>
     </w:lvl>
   </w:abstractNum>
-  <w:abstractNum w:abstractNumId="17" w15:restartNumberingAfterBreak="0">
+  <w:abstractNum w:abstractNumId="17">
     <w:nsid w:val="303E0224"/>
     <w:multiLevelType w:val="hybridMultilevel"/>
     <w:tmpl w:val="C38A29C6"/>
@@ -4790,7 +4785,7 @@
       </w:rPr>
     </w:lvl>
   </w:abstractNum>
-  <w:abstractNum w:abstractNumId="18" w15:restartNumberingAfterBreak="0">
+  <w:abstractNum w:abstractNumId="18">
     <w:nsid w:val="364E0684"/>
     <w:multiLevelType w:val="hybridMultilevel"/>
     <w:tmpl w:val="339078F8"/>
@@ -4876,7 +4871,7 @@
       </w:pPr>
     </w:lvl>
   </w:abstractNum>
-  <w:abstractNum w:abstractNumId="19" w15:restartNumberingAfterBreak="0">
+  <w:abstractNum w:abstractNumId="19">
     <w:nsid w:val="38C87E61"/>
     <w:multiLevelType w:val="hybridMultilevel"/>
     <w:tmpl w:val="1ABCE042"/>
@@ -4990,7 +4985,7 @@
       </w:rPr>
     </w:lvl>
   </w:abstractNum>
-  <w:abstractNum w:abstractNumId="20" w15:restartNumberingAfterBreak="0">
+  <w:abstractNum w:abstractNumId="20">
     <w:nsid w:val="3EEF1310"/>
     <w:multiLevelType w:val="multilevel"/>
     <w:tmpl w:val="17301102"/>
@@ -5106,7 +5101,7 @@
       </w:rPr>
     </w:lvl>
   </w:abstractNum>
-  <w:abstractNum w:abstractNumId="21" w15:restartNumberingAfterBreak="0">
+  <w:abstractNum w:abstractNumId="21">
     <w:nsid w:val="406E7AA6"/>
     <w:multiLevelType w:val="hybridMultilevel"/>
     <w:tmpl w:val="142648BC"/>
@@ -5220,7 +5215,7 @@
       </w:rPr>
     </w:lvl>
   </w:abstractNum>
-  <w:abstractNum w:abstractNumId="22" w15:restartNumberingAfterBreak="0">
+  <w:abstractNum w:abstractNumId="22">
     <w:nsid w:val="64C65CF9"/>
     <w:multiLevelType w:val="hybridMultilevel"/>
     <w:tmpl w:val="FB36E804"/>
@@ -5306,7 +5301,7 @@
       </w:pPr>
     </w:lvl>
   </w:abstractNum>
-  <w:abstractNum w:abstractNumId="23" w15:restartNumberingAfterBreak="0">
+  <w:abstractNum w:abstractNumId="23">
     <w:nsid w:val="677D026F"/>
     <w:multiLevelType w:val="hybridMultilevel"/>
     <w:tmpl w:val="B4640C36"/>
@@ -5395,7 +5390,7 @@
       </w:pPr>
     </w:lvl>
   </w:abstractNum>
-  <w:abstractNum w:abstractNumId="24" w15:restartNumberingAfterBreak="0">
+  <w:abstractNum w:abstractNumId="24">
     <w:nsid w:val="68C176B8"/>
     <w:multiLevelType w:val="singleLevel"/>
     <w:tmpl w:val="3D2627F4"/>
@@ -5416,7 +5411,7 @@
       </w:rPr>
     </w:lvl>
   </w:abstractNum>
-  <w:abstractNum w:abstractNumId="25" w15:restartNumberingAfterBreak="0">
+  <w:abstractNum w:abstractNumId="25">
     <w:nsid w:val="70B353B0"/>
     <w:multiLevelType w:val="hybridMultilevel"/>
     <w:tmpl w:val="D9C86596"/>
@@ -5530,7 +5525,7 @@
       </w:rPr>
     </w:lvl>
   </w:abstractNum>
-  <w:abstractNum w:abstractNumId="26" w15:restartNumberingAfterBreak="0">
+  <w:abstractNum w:abstractNumId="26">
     <w:nsid w:val="78B3426D"/>
     <w:multiLevelType w:val="hybridMultilevel"/>
     <w:tmpl w:val="6A0EF7A6"/>
@@ -5644,7 +5639,7 @@
       </w:rPr>
     </w:lvl>
   </w:abstractNum>
-  <w:abstractNum w:abstractNumId="27" w15:restartNumberingAfterBreak="0">
+  <w:abstractNum w:abstractNumId="27">
     <w:nsid w:val="79CB2EAB"/>
     <w:multiLevelType w:val="hybridMultilevel"/>
     <w:tmpl w:val="EA7A00E0"/>
@@ -5757,7 +5752,7 @@
       </w:rPr>
     </w:lvl>
   </w:abstractNum>
-  <w:abstractNum w:abstractNumId="28" w15:restartNumberingAfterBreak="0">
+  <w:abstractNum w:abstractNumId="28">
     <w:nsid w:val="7AFE436D"/>
     <w:multiLevelType w:val="hybridMultilevel"/>
     <w:tmpl w:val="FDA2EF8E"/>
@@ -5871,7 +5866,7 @@
       </w:rPr>
     </w:lvl>
   </w:abstractNum>
-  <w:abstractNum w:abstractNumId="29" w15:restartNumberingAfterBreak="0">
+  <w:abstractNum w:abstractNumId="29">
     <w:nsid w:val="7F5359E7"/>
     <w:multiLevelType w:val="hybridMultilevel"/>
     <w:tmpl w:val="82EE6DEC"/>
@@ -5984,7 +5979,7 @@
       </w:rPr>
     </w:lvl>
   </w:abstractNum>
-  <w:abstractNum w:abstractNumId="30" w15:restartNumberingAfterBreak="0">
+  <w:abstractNum w:abstractNumId="30">
     <w:nsid w:val="7F9D7AFF"/>
     <w:multiLevelType w:val="singleLevel"/>
     <w:tmpl w:val="3D2627F4"/>
@@ -6102,7 +6097,7 @@
 </file>
 
 <file path=word/styles.xml><?xml version="1.0" encoding="utf-8"?>
-<w:styles xmlns:mc="http://schemas.openxmlformats.org/markup-compatibility/2006" xmlns:r="http://schemas.openxmlformats.org/officeDocument/2006/relationships" xmlns:w="http://schemas.openxmlformats.org/wordprocessingml/2006/main" xmlns:w14="http://schemas.microsoft.com/office/word/2010/wordml" xmlns:w15="http://schemas.microsoft.com/office/word/2012/wordml" xmlns:w16cid="http://schemas.microsoft.com/office/word/2016/wordml/cid" xmlns:w16se="http://schemas.microsoft.com/office/word/2015/wordml/symex" mc:Ignorable="w14 w15 w16se w16cid">
+<w:styles xmlns:mc="http://schemas.openxmlformats.org/markup-compatibility/2006" xmlns:r="http://schemas.openxmlformats.org/officeDocument/2006/relationships" xmlns:w="http://schemas.openxmlformats.org/wordprocessingml/2006/main" xmlns:w14="http://schemas.microsoft.com/office/word/2010/wordml" xmlns:w15="http://schemas.microsoft.com/office/word/2012/wordml" mc:Ignorable="w14 w15">
   <w:docDefaults>
     <w:rPrDefault>
       <w:rPr>
@@ -6112,7 +6107,7 @@
     </w:rPrDefault>
     <w:pPrDefault/>
   </w:docDefaults>
-  <w:latentStyles w:defLockedState="0" w:defUIPriority="99" w:defSemiHidden="0" w:defUnhideWhenUsed="0" w:defQFormat="0" w:count="375">
+  <w:latentStyles w:defLockedState="0" w:defUIPriority="99" w:defSemiHidden="0" w:defUnhideWhenUsed="0" w:defQFormat="0" w:count="371">
     <w:lsdException w:name="Normal" w:uiPriority="0" w:qFormat="1"/>
     <w:lsdException w:name="heading 1" w:uiPriority="9" w:qFormat="1"/>
     <w:lsdException w:name="heading 2" w:semiHidden="1" w:uiPriority="9" w:unhideWhenUsed="1" w:qFormat="1"/>
@@ -6218,6 +6213,7 @@
     <w:lsdException w:name="HTML Sample" w:semiHidden="1" w:unhideWhenUsed="1"/>
     <w:lsdException w:name="HTML Typewriter" w:semiHidden="1" w:unhideWhenUsed="1"/>
     <w:lsdException w:name="HTML Variable" w:semiHidden="1" w:unhideWhenUsed="1"/>
+    <w:lsdException w:name="Normal Table" w:semiHidden="1" w:unhideWhenUsed="1"/>
     <w:lsdException w:name="annotation subject" w:semiHidden="1" w:unhideWhenUsed="1"/>
     <w:lsdException w:name="No List" w:semiHidden="1" w:unhideWhenUsed="1"/>
     <w:lsdException w:name="Outline List 1" w:semiHidden="1" w:unhideWhenUsed="1"/>
@@ -6261,8 +6257,10 @@
     <w:lsdException w:name="Table Elegant" w:semiHidden="1" w:unhideWhenUsed="1"/>
     <w:lsdException w:name="Table Professional" w:semiHidden="1" w:unhideWhenUsed="1"/>
     <w:lsdException w:name="Table Subtle 1" w:semiHidden="1" w:unhideWhenUsed="1"/>
+    <w:lsdException w:name="Table Subtle 2" w:semiHidden="1" w:unhideWhenUsed="1"/>
     <w:lsdException w:name="Table Web 1" w:semiHidden="1" w:unhideWhenUsed="1"/>
     <w:lsdException w:name="Table Web 2" w:semiHidden="1" w:unhideWhenUsed="1"/>
+    <w:lsdException w:name="Table Web 3" w:semiHidden="1" w:unhideWhenUsed="1"/>
     <w:lsdException w:name="Balloon Text" w:semiHidden="1" w:unhideWhenUsed="1"/>
     <w:lsdException w:name="Table Grid" w:uiPriority="59"/>
     <w:lsdException w:name="Table Theme" w:semiHidden="1" w:unhideWhenUsed="1"/>
@@ -6481,10 +6479,6 @@
     <w:lsdException w:name="List Table 5 Dark Accent 6" w:uiPriority="50"/>
     <w:lsdException w:name="List Table 6 Colorful Accent 6" w:uiPriority="51"/>
     <w:lsdException w:name="List Table 7 Colorful Accent 6" w:uiPriority="52"/>
-    <w:lsdException w:name="Mention" w:semiHidden="1" w:unhideWhenUsed="1"/>
-    <w:lsdException w:name="Smart Hyperlink" w:semiHidden="1" w:unhideWhenUsed="1"/>
-    <w:lsdException w:name="Hashtag" w:semiHidden="1" w:unhideWhenUsed="1"/>
-    <w:lsdException w:name="Unresolved Mention" w:semiHidden="1" w:unhideWhenUsed="1"/>
   </w:latentStyles>
   <w:style w:type="paragraph" w:default="1" w:styleId="Normal">
     <w:name w:val="Normal"/>
@@ -7014,6 +7008,7 @@
     <w:uiPriority w:val="59"/>
     <w:rsid w:val="007026C1"/>
     <w:tblPr>
+      <w:tblInd w:w="0" w:type="dxa"/>
       <w:tblBorders>
         <w:top w:val="single" w:sz="4" w:space="0" w:color="auto"/>
         <w:left w:val="single" w:sz="4" w:space="0" w:color="auto"/>
@@ -7022,6 +7017,12 @@
         <w:insideH w:val="single" w:sz="4" w:space="0" w:color="auto"/>
         <w:insideV w:val="single" w:sz="4" w:space="0" w:color="auto"/>
       </w:tblBorders>
+      <w:tblCellMar>
+        <w:top w:w="0" w:type="dxa"/>
+        <w:left w:w="108" w:type="dxa"/>
+        <w:bottom w:w="0" w:type="dxa"/>
+        <w:right w:w="108" w:type="dxa"/>
+      </w:tblCellMar>
     </w:tblPr>
   </w:style>
   <w:style w:type="paragraph" w:styleId="NormalWeb">
@@ -8146,6 +8147,24 @@
 </file>
 
 <file path=customXml/item1.xml><?xml version="1.0" encoding="utf-8"?>
+<?mso-contentType ?>
+<FormTemplates xmlns="http://schemas.microsoft.com/sharepoint/v3/contenttype/forms">
+  <Display>DocumentLibraryForm</Display>
+  <Edit>DocumentLibraryForm</Edit>
+  <New>DocumentLibraryForm</New>
+</FormTemplates>
+</file>
+
+<file path=customXml/item2.xml><?xml version="1.0" encoding="utf-8"?>
+<p:properties xmlns:p="http://schemas.microsoft.com/office/2006/metadata/properties" xmlns:xsi="http://www.w3.org/2001/XMLSchema-instance" xmlns:pc="http://schemas.microsoft.com/office/infopath/2007/PartnerControls">
+  <documentManagement>
+    <PublishingExpirationDate xmlns="http://schemas.microsoft.com/sharepoint/v3" xsi:nil="true"/>
+    <PublishingStartDate xmlns="http://schemas.microsoft.com/sharepoint/v3" xsi:nil="true"/>
+  </documentManagement>
+</p:properties>
+</file>
+
+<file path=customXml/item3.xml><?xml version="1.0" encoding="utf-8"?>
 <ct:contentTypeSchema xmlns:ct="http://schemas.microsoft.com/office/2006/metadata/contentType" xmlns:ma="http://schemas.microsoft.com/office/2006/metadata/properties/metaAttributes" ct:_="" ma:_="" ma:contentTypeName="Document" ma:contentTypeID="0x010100A33DF2CB7CBF21488CE24248D7EFC793" ma:contentTypeVersion="2" ma:contentTypeDescription="Create a new document." ma:contentTypeScope="" ma:versionID="057395ed9529d017bd022b22e68f8596">
   <xsd:schema xmlns:xsd="http://www.w3.org/2001/XMLSchema" xmlns:xs="http://www.w3.org/2001/XMLSchema" xmlns:p="http://schemas.microsoft.com/office/2006/metadata/properties" xmlns:ns1="http://schemas.microsoft.com/sharepoint/v3" targetNamespace="http://schemas.microsoft.com/office/2006/metadata/properties" ma:root="true" ma:fieldsID="69998be921081f9b34d9aae6dbf37bad" ns1:_="">
     <xsd:import namespace="http://schemas.microsoft.com/sharepoint/v3"/>
@@ -8277,29 +8296,29 @@
 </ct:contentTypeSchema>
 </file>
 
-<file path=customXml/item2.xml><?xml version="1.0" encoding="utf-8"?>
-<p:properties xmlns:p="http://schemas.microsoft.com/office/2006/metadata/properties" xmlns:xsi="http://www.w3.org/2001/XMLSchema-instance" xmlns:pc="http://schemas.microsoft.com/office/infopath/2007/PartnerControls">
-  <documentManagement>
-    <PublishingExpirationDate xmlns="http://schemas.microsoft.com/sharepoint/v3" xsi:nil="true"/>
-    <PublishingStartDate xmlns="http://schemas.microsoft.com/sharepoint/v3" xsi:nil="true"/>
-  </documentManagement>
-</p:properties>
-</file>
-
-<file path=customXml/item3.xml><?xml version="1.0" encoding="utf-8"?>
-<?mso-contentType ?>
-<FormTemplates xmlns="http://schemas.microsoft.com/sharepoint/v3/contenttype/forms">
-  <Display>DocumentLibraryForm</Display>
-  <Edit>DocumentLibraryForm</Edit>
-  <New>DocumentLibraryForm</New>
-</FormTemplates>
-</file>
-
 <file path=customXml/item4.xml><?xml version="1.0" encoding="utf-8"?>
 <b:Sources xmlns:b="http://schemas.openxmlformats.org/officeDocument/2006/bibliography" xmlns="http://schemas.openxmlformats.org/officeDocument/2006/bibliography" SelectedStyle="\APA.XSL" StyleName="APA"/>
 </file>
 
 <file path=customXml/itemProps1.xml><?xml version="1.0" encoding="utf-8"?>
+<ds:datastoreItem xmlns:ds="http://schemas.openxmlformats.org/officeDocument/2006/customXml" ds:itemID="{0EE88936-4D65-4776-9A43-2FAE3EBCFBF5}">
+  <ds:schemaRefs>
+    <ds:schemaRef ds:uri="http://schemas.microsoft.com/sharepoint/v3/contenttype/forms"/>
+  </ds:schemaRefs>
+</ds:datastoreItem>
+</file>
+
+<file path=customXml/itemProps2.xml><?xml version="1.0" encoding="utf-8"?>
+<ds:datastoreItem xmlns:ds="http://schemas.openxmlformats.org/officeDocument/2006/customXml" ds:itemID="{F754ED17-DFB2-4FE0-A351-4E5F6F8A34D0}">
+  <ds:schemaRefs>
+    <ds:schemaRef ds:uri="http://schemas.microsoft.com/office/2006/metadata/properties"/>
+    <ds:schemaRef ds:uri="http://schemas.microsoft.com/office/infopath/2007/PartnerControls"/>
+    <ds:schemaRef ds:uri="http://schemas.microsoft.com/sharepoint/v3"/>
+  </ds:schemaRefs>
+</ds:datastoreItem>
+</file>
+
+<file path=customXml/itemProps3.xml><?xml version="1.0" encoding="utf-8"?>
 <ds:datastoreItem xmlns:ds="http://schemas.openxmlformats.org/officeDocument/2006/customXml" ds:itemID="{11252375-F1F5-4426-9EB4-E645979B8886}">
   <ds:schemaRefs>
     <ds:schemaRef ds:uri="http://schemas.microsoft.com/office/2006/metadata/contentType"/>
@@ -8317,26 +8336,8 @@
 </ds:datastoreItem>
 </file>
 
-<file path=customXml/itemProps2.xml><?xml version="1.0" encoding="utf-8"?>
-<ds:datastoreItem xmlns:ds="http://schemas.openxmlformats.org/officeDocument/2006/customXml" ds:itemID="{F754ED17-DFB2-4FE0-A351-4E5F6F8A34D0}">
-  <ds:schemaRefs>
-    <ds:schemaRef ds:uri="http://schemas.microsoft.com/office/2006/metadata/properties"/>
-    <ds:schemaRef ds:uri="http://schemas.microsoft.com/office/infopath/2007/PartnerControls"/>
-    <ds:schemaRef ds:uri="http://schemas.microsoft.com/sharepoint/v3"/>
-  </ds:schemaRefs>
-</ds:datastoreItem>
-</file>
-
-<file path=customXml/itemProps3.xml><?xml version="1.0" encoding="utf-8"?>
-<ds:datastoreItem xmlns:ds="http://schemas.openxmlformats.org/officeDocument/2006/customXml" ds:itemID="{0EE88936-4D65-4776-9A43-2FAE3EBCFBF5}">
-  <ds:schemaRefs>
-    <ds:schemaRef ds:uri="http://schemas.microsoft.com/sharepoint/v3/contenttype/forms"/>
-  </ds:schemaRefs>
-</ds:datastoreItem>
-</file>
-
 <file path=customXml/itemProps4.xml><?xml version="1.0" encoding="utf-8"?>
-<ds:datastoreItem xmlns:ds="http://schemas.openxmlformats.org/officeDocument/2006/customXml" ds:itemID="{578458DE-CB30-4B5C-AB65-24FD1DB5D5BD}">
+<ds:datastoreItem xmlns:ds="http://schemas.openxmlformats.org/officeDocument/2006/customXml" ds:itemID="{82597504-90C0-4D78-A3DF-7856C02F05B4}">
   <ds:schemaRefs>
     <ds:schemaRef ds:uri="http://schemas.openxmlformats.org/officeDocument/2006/bibliography"/>
   </ds:schemaRefs>

</xml_diff>